<commit_message>
fix mistakes in lab5 doc
</commit_message>
<xml_diff>
--- a/5_DetailDocuments/Lab5-多Cache一致性与Tomasulo模拟器使用.docx
+++ b/5_DetailDocuments/Lab5-多Cache一致性与Tomasulo模拟器使用.docx
@@ -32,9 +32,6 @@
       <w:pPr>
         <w:pStyle w:val="1"/>
         <w:jc w:val="center"/>
-        <w:rPr>
-          <w:rFonts w:hint="eastAsia"/>
-        </w:rPr>
       </w:pPr>
       <w:r>
         <w:rPr>
@@ -283,7 +280,6 @@
     <w:p>
       <w:pPr>
         <w:rPr>
-          <w:rFonts w:hint="eastAsia"/>
           <w:b/>
           <w:color w:val="FF0000"/>
           <w:u w:val="single"/>
@@ -332,7 +328,12 @@
       </w:r>
       <w:r>
         <w:tab/>
-        <w:t>F2, 2，0（R3）</w:t>
+        <w:t xml:space="preserve">F2, </w:t>
+      </w:r>
+      <w:bookmarkStart w:id="0" w:name="_GoBack"/>
+      <w:bookmarkEnd w:id="0"/>
+      <w:r>
+        <w:t>0（R3）</w:t>
       </w:r>
     </w:p>
     <w:p>
@@ -621,7 +622,6 @@
         </w:numPr>
         <w:ind w:firstLineChars="0"/>
         <w:rPr>
-          <w:rFonts w:hint="eastAsia"/>
           <w:b/>
           <w:color w:val="FF0000"/>
           <w:u w:val="single"/>
@@ -680,7 +680,7 @@
           <w:u w:val="single"/>
         </w:rPr>
       </w:pPr>
-      <w:bookmarkStart w:id="0" w:name="_Hlk9887676"/>
+      <w:bookmarkStart w:id="1" w:name="_Hlk9887676"/>
       <w:r>
         <w:rPr>
           <w:rFonts w:hint="eastAsia"/>
@@ -728,7 +728,7 @@
             <w:vAlign w:val="center"/>
             <w:hideMark/>
           </w:tcPr>
-          <w:bookmarkEnd w:id="0"/>
+          <w:bookmarkEnd w:id="1"/>
           <w:p>
             <w:pPr>
               <w:spacing w:line="256" w:lineRule="auto"/>
@@ -2078,13 +2078,7 @@
         <w:t>请截图，展示执行完以上操作后整个cache系统的状态。</w:t>
       </w:r>
     </w:p>
-    <w:p>
-      <w:pPr>
-        <w:rPr>
-          <w:rFonts w:hint="eastAsia"/>
-        </w:rPr>
-      </w:pPr>
-    </w:p>
+    <w:p/>
     <w:p>
       <w:pPr>
         <w:pStyle w:val="a3"/>
@@ -2981,7 +2975,6 @@
         </w:numPr>
         <w:ind w:firstLineChars="0"/>
         <w:rPr>
-          <w:rFonts w:hint="eastAsia"/>
           <w:b/>
           <w:color w:val="FF0000"/>
           <w:u w:val="single"/>
@@ -3131,7 +3124,6 @@
         </w:numPr>
         <w:ind w:firstLineChars="0"/>
         <w:rPr>
-          <w:rFonts w:hint="eastAsia"/>
           <w:b/>
           <w:color w:val="FF0000"/>
           <w:u w:val="single"/>
@@ -3181,19 +3173,8 @@
           <w:color w:val="FF0000"/>
           <w:u w:val="single"/>
         </w:rPr>
-        <w:t>相关的？</w:t>
-      </w:r>
-      <w:r>
-        <w:rPr>
-          <w:rFonts w:hint="eastAsia"/>
-          <w:b/>
-          <w:color w:val="FF0000"/>
-          <w:u w:val="single"/>
-        </w:rPr>
-        <w:t>（参考第五版教材）</w:t>
-      </w:r>
-      <w:bookmarkStart w:id="1" w:name="_GoBack"/>
-      <w:bookmarkEnd w:id="1"/>
+        <w:t>相关的？（参考第五版教材）</w:t>
+      </w:r>
     </w:p>
     <w:p>
       <w:pPr>
@@ -3221,7 +3202,6 @@
     <w:p>
       <w:pPr>
         <w:rPr>
-          <w:rFonts w:hint="eastAsia"/>
           <w:b/>
         </w:rPr>
       </w:pPr>

</xml_diff>